<commit_message>
critiques and comments on literature review 2410181459
</commit_message>
<xml_diff>
--- a/A02-LITERATURE-REVIEW-DRAFT2-241007.docx
+++ b/A02-LITERATURE-REVIEW-DRAFT2-241007.docx
@@ -360,7 +360,24 @@
           <w:bCs/>
           <w:u w:val="single"/>
         </w:rPr>
-        <w:t>International Solutions:</w:t>
+        <w:t xml:space="preserve">International </w:t>
+      </w:r>
+      <w:r>
+        <w:rPr>
+          <w:b/>
+          <w:bCs/>
+          <w:u w:val="single"/>
+          <w:lang w:val="en-US"/>
+        </w:rPr>
+        <w:t>Context</w:t>
+      </w:r>
+      <w:r>
+        <w:rPr>
+          <w:b/>
+          <w:bCs/>
+          <w:u w:val="single"/>
+        </w:rPr>
+        <w:t>:</w:t>
       </w:r>
     </w:p>
     <w:p>
@@ -382,10 +399,7 @@
         <w:t xml:space="preserve"> In the U.S., the call-based bus service "Via" operates as an on-demand transit system in cities like New York and Chicago. Via allows riders to book shared rides through an app, where AI algorithms match passengers with others heading in the same direction, reducing the need for personal car use and improving transport accessibility. This system can be applied in suburban areas like Järfälla to create flexible and efficient transit options, minimizing emissions while offering reliable service.</w:t>
       </w:r>
       <w:r>
-        <w:t xml:space="preserve"> </w:t>
-      </w:r>
-      <w:r>
-        <w:t>(Via Transportation, Inc. 2023).</w:t>
+        <w:t xml:space="preserve"> (Via Transportation, Inc. 2023).</w:t>
       </w:r>
     </w:p>
     <w:p>
@@ -732,6 +746,49 @@
       </w:r>
     </w:p>
     <w:p>
+      <w:pPr>
+        <w:rPr>
+          <w:i/>
+          <w:iCs/>
+          <w:u w:val="single"/>
+          <w:lang w:val="en-US"/>
+        </w:rPr>
+      </w:pPr>
+      <w:r>
+        <w:rPr>
+          <w:i/>
+          <w:iCs/>
+          <w:u w:val="single"/>
+          <w:lang w:val="en-US"/>
+        </w:rPr>
+        <w:t xml:space="preserve">Questions: </w:t>
+      </w:r>
+    </w:p>
+    <w:p>
+      <w:pPr>
+        <w:pStyle w:val="ListParagraph"/>
+        <w:numPr>
+          <w:ilvl w:val="0"/>
+          <w:numId w:val="11"/>
+        </w:numPr>
+        <w:rPr>
+          <w:i/>
+          <w:iCs/>
+          <w:u w:val="single"/>
+          <w:lang w:val="en-US"/>
+        </w:rPr>
+      </w:pPr>
+      <w:r>
+        <w:rPr>
+          <w:i/>
+          <w:iCs/>
+          <w:u w:val="single"/>
+          <w:lang w:val="en-US"/>
+        </w:rPr>
+        <w:t xml:space="preserve">Solution based approach. </w:t>
+      </w:r>
+    </w:p>
+    <w:p>
       <w:r>
         <w:rPr>
           <w:b/>
@@ -792,6 +849,7 @@
         </w:numPr>
       </w:pPr>
       <w:r>
+        <w:lastRenderedPageBreak/>
         <w:t xml:space="preserve">Miller, P., de Barros, A. G., Kattan, L., &amp; Wirasinghe, S. C. (2016). Public transportation and sustainability: A review. </w:t>
       </w:r>
       <w:r>
@@ -813,7 +871,6 @@
         </w:numPr>
       </w:pPr>
       <w:r>
-        <w:lastRenderedPageBreak/>
         <w:t xml:space="preserve">Kumar Debnath, A., Haque, M. M., Chin, H. C., &amp; Yuen, B. (2011). Sustainable urban transport: Smart technology initiatives in Singapore. </w:t>
       </w:r>
       <w:r>
@@ -827,10 +884,802 @@
         <w:t>, 2243(1), 38-45.</w:t>
       </w:r>
     </w:p>
+    <w:p>
+      <w:pPr>
+        <w:rPr>
+          <w:lang w:val="en-US"/>
+        </w:rPr>
+      </w:pPr>
+    </w:p>
+    <w:p>
+      <w:pPr>
+        <w:rPr>
+          <w:b/>
+          <w:bCs/>
+          <w:u w:val="single"/>
+          <w:lang w:val="en-US"/>
+        </w:rPr>
+      </w:pPr>
+      <w:r>
+        <w:rPr>
+          <w:b/>
+          <w:bCs/>
+          <w:u w:val="single"/>
+          <w:lang w:val="en-US"/>
+        </w:rPr>
+        <w:t xml:space="preserve">CRITIQUES </w:t>
+      </w:r>
+      <w:r>
+        <w:rPr>
+          <w:b/>
+          <w:bCs/>
+          <w:u w:val="single"/>
+          <w:lang w:val="en-US"/>
+        </w:rPr>
+        <w:t xml:space="preserve">IN GENERAL </w:t>
+      </w:r>
+    </w:p>
+    <w:p>
+      <w:pPr>
+        <w:pStyle w:val="ListParagraph"/>
+        <w:numPr>
+          <w:ilvl w:val="0"/>
+          <w:numId w:val="9"/>
+        </w:numPr>
+      </w:pPr>
+      <w:r>
+        <w:rPr>
+          <w:lang w:val="en-US"/>
+        </w:rPr>
+        <w:t xml:space="preserve">Using an active voice in bringing out points. </w:t>
+      </w:r>
+      <w:r>
+        <w:rPr>
+          <w:lang w:val="en-US"/>
+        </w:rPr>
+        <w:t>Ex: Study was designed to… this is a passive voice. If you have designed your study, you can say, I designed this study to…</w:t>
+      </w:r>
+      <w:r>
+        <w:rPr>
+          <w:lang w:val="en-US"/>
+        </w:rPr>
+        <w:t xml:space="preserve"> My opinion is that</w:t>
+      </w:r>
+      <w:r>
+        <w:rPr>
+          <w:lang w:val="en-US"/>
+        </w:rPr>
+        <w:t>…</w:t>
+      </w:r>
+      <w:r>
+        <w:rPr>
+          <w:lang w:val="en-US"/>
+        </w:rPr>
+        <w:t xml:space="preserve"> or I believe that… to make a distinction for your audience…</w:t>
+      </w:r>
+    </w:p>
+    <w:p>
+      <w:pPr>
+        <w:pStyle w:val="ListParagraph"/>
+        <w:numPr>
+          <w:ilvl w:val="0"/>
+          <w:numId w:val="9"/>
+        </w:numPr>
+      </w:pPr>
+      <w:r>
+        <w:rPr>
+          <w:lang w:val="en-US"/>
+        </w:rPr>
+        <w:t xml:space="preserve">Urbanization, urban sprawl, urban growth you need to find the main concepts in your research. </w:t>
+      </w:r>
+    </w:p>
+    <w:p>
+      <w:pPr>
+        <w:pStyle w:val="ListParagraph"/>
+        <w:numPr>
+          <w:ilvl w:val="0"/>
+          <w:numId w:val="9"/>
+        </w:numPr>
+      </w:pPr>
+      <w:r>
+        <w:rPr>
+          <w:lang w:val="en-US"/>
+        </w:rPr>
+        <w:t xml:space="preserve">You </w:t>
+      </w:r>
+      <w:proofErr w:type="gramStart"/>
+      <w:r>
+        <w:rPr>
+          <w:lang w:val="en-US"/>
+        </w:rPr>
+        <w:t>have to</w:t>
+      </w:r>
+      <w:proofErr w:type="gramEnd"/>
+      <w:r>
+        <w:rPr>
+          <w:lang w:val="en-US"/>
+        </w:rPr>
+        <w:t xml:space="preserve"> give both the negative and positive aspects of </w:t>
+      </w:r>
+      <w:r>
+        <w:rPr>
+          <w:lang w:val="en-US"/>
+        </w:rPr>
+        <w:t>something and</w:t>
+      </w:r>
+      <w:r>
+        <w:rPr>
+          <w:lang w:val="en-US"/>
+        </w:rPr>
+        <w:t xml:space="preserve"> </w:t>
+      </w:r>
+      <w:proofErr w:type="gramStart"/>
+      <w:r>
+        <w:rPr>
+          <w:lang w:val="en-US"/>
+        </w:rPr>
+        <w:t>don’t</w:t>
+      </w:r>
+      <w:proofErr w:type="gramEnd"/>
+      <w:r>
+        <w:rPr>
+          <w:lang w:val="en-US"/>
+        </w:rPr>
+        <w:t xml:space="preserve"> just address on thing to its entirety. </w:t>
+      </w:r>
+    </w:p>
+    <w:p>
+      <w:pPr>
+        <w:pStyle w:val="ListParagraph"/>
+        <w:numPr>
+          <w:ilvl w:val="0"/>
+          <w:numId w:val="9"/>
+        </w:numPr>
+      </w:pPr>
+      <w:r>
+        <w:rPr>
+          <w:lang w:val="en-US"/>
+        </w:rPr>
+        <w:t xml:space="preserve">How to bridge the gap between theory and practice. </w:t>
+      </w:r>
+      <w:r>
+        <w:rPr>
+          <w:lang w:val="en-US"/>
+        </w:rPr>
+        <w:t xml:space="preserve">Very important. </w:t>
+      </w:r>
+      <w:r>
+        <w:rPr>
+          <w:lang w:val="en-US"/>
+        </w:rPr>
+        <w:t xml:space="preserve">How to translate science into policy. Place your focus on that. </w:t>
+      </w:r>
+    </w:p>
+    <w:p>
+      <w:pPr>
+        <w:pStyle w:val="ListParagraph"/>
+        <w:numPr>
+          <w:ilvl w:val="0"/>
+          <w:numId w:val="9"/>
+        </w:numPr>
+      </w:pPr>
+      <w:r>
+        <w:rPr>
+          <w:lang w:val="en-US"/>
+        </w:rPr>
+        <w:t xml:space="preserve">Recommendations: </w:t>
+      </w:r>
+      <w:r>
+        <w:rPr>
+          <w:lang w:val="en-US"/>
+        </w:rPr>
+        <w:t xml:space="preserve">How do you want to do that. Do you have any structure, how do they look like, design recommendations, map, how do you want to share your recommendations. </w:t>
+      </w:r>
+    </w:p>
+    <w:p>
+      <w:pPr>
+        <w:pStyle w:val="ListParagraph"/>
+        <w:numPr>
+          <w:ilvl w:val="0"/>
+          <w:numId w:val="9"/>
+        </w:numPr>
+      </w:pPr>
+      <w:r>
+        <w:rPr>
+          <w:lang w:val="en-US"/>
+        </w:rPr>
+        <w:t xml:space="preserve">Do you want to focus on any specific transport system. Bus, Train and any other things. </w:t>
+      </w:r>
+    </w:p>
+    <w:p>
+      <w:pPr>
+        <w:pStyle w:val="ListParagraph"/>
+        <w:numPr>
+          <w:ilvl w:val="0"/>
+          <w:numId w:val="9"/>
+        </w:numPr>
+      </w:pPr>
+      <w:r>
+        <w:rPr>
+          <w:lang w:val="en-US"/>
+        </w:rPr>
+        <w:t xml:space="preserve">What has been the most interesting thing that you have learnt so far. </w:t>
+      </w:r>
+      <w:r>
+        <w:rPr>
+          <w:lang w:val="en-US"/>
+        </w:rPr>
+        <w:t xml:space="preserve">This is what you need to mention in your research. What is the most interesting lesson that you have learnt. </w:t>
+      </w:r>
+      <w:r>
+        <w:rPr>
+          <w:lang w:val="en-US"/>
+        </w:rPr>
+        <w:t xml:space="preserve">What we have learned. What lesson was the most interesting lesson that you have learnt throughout the semester. </w:t>
+      </w:r>
+    </w:p>
+    <w:p>
+      <w:pPr>
+        <w:pStyle w:val="ListParagraph"/>
+        <w:numPr>
+          <w:ilvl w:val="0"/>
+          <w:numId w:val="9"/>
+        </w:numPr>
+      </w:pPr>
+      <w:r>
+        <w:rPr>
+          <w:lang w:val="en-US"/>
+        </w:rPr>
+        <w:t xml:space="preserve">There is no limitation to use any type of information, you just need to make it </w:t>
+      </w:r>
+      <w:proofErr w:type="gramStart"/>
+      <w:r>
+        <w:rPr>
+          <w:lang w:val="en-US"/>
+        </w:rPr>
+        <w:t>accurate</w:t>
+      </w:r>
+      <w:proofErr w:type="gramEnd"/>
+      <w:r>
+        <w:rPr>
+          <w:lang w:val="en-US"/>
+        </w:rPr>
+        <w:t xml:space="preserve"> and you just need to cite. Correct citation and that’s it. </w:t>
+      </w:r>
+    </w:p>
+    <w:p>
+      <w:pPr>
+        <w:pStyle w:val="ListParagraph"/>
+        <w:rPr>
+          <w:i/>
+          <w:iCs/>
+          <w:lang w:val="en-US"/>
+        </w:rPr>
+      </w:pPr>
+      <w:r>
+        <w:rPr>
+          <w:i/>
+          <w:iCs/>
+          <w:lang w:val="en-US"/>
+        </w:rPr>
+        <w:t>For example: call-based transportation has positive impact on energy use in New York (Adam et al.2023).</w:t>
+      </w:r>
+      <w:r>
+        <w:rPr>
+          <w:i/>
+          <w:iCs/>
+          <w:lang w:val="en-US"/>
+        </w:rPr>
+        <w:t xml:space="preserve"> or something like According </w:t>
+      </w:r>
+      <w:proofErr w:type="gramStart"/>
+      <w:r>
+        <w:rPr>
+          <w:i/>
+          <w:iCs/>
+          <w:lang w:val="en-US"/>
+        </w:rPr>
+        <w:t>to(</w:t>
+      </w:r>
+      <w:proofErr w:type="gramEnd"/>
+      <w:r>
+        <w:rPr>
+          <w:i/>
+          <w:iCs/>
+          <w:lang w:val="en-US"/>
+        </w:rPr>
+        <w:t xml:space="preserve">Adam et al, 2023) </w:t>
+      </w:r>
+      <w:r>
+        <w:rPr>
+          <w:i/>
+          <w:iCs/>
+          <w:lang w:val="en-US"/>
+        </w:rPr>
+        <w:t xml:space="preserve">call-based transportation has positive impact on energy use in New York. </w:t>
+      </w:r>
+    </w:p>
+    <w:p>
+      <w:pPr>
+        <w:pStyle w:val="ListParagraph"/>
+        <w:numPr>
+          <w:ilvl w:val="0"/>
+          <w:numId w:val="9"/>
+        </w:numPr>
+        <w:rPr>
+          <w:i/>
+          <w:iCs/>
+        </w:rPr>
+      </w:pPr>
+      <w:r>
+        <w:rPr>
+          <w:i/>
+          <w:iCs/>
+          <w:lang w:val="en-US"/>
+        </w:rPr>
+        <w:t>APA Referencing.</w:t>
+      </w:r>
+      <w:r>
+        <w:rPr>
+          <w:i/>
+          <w:iCs/>
+          <w:lang w:val="en-US"/>
+        </w:rPr>
+        <w:t xml:space="preserve"> apastyle.apa.org</w:t>
+      </w:r>
+      <w:r>
+        <w:rPr>
+          <w:i/>
+          <w:iCs/>
+          <w:lang w:val="en-US"/>
+        </w:rPr>
+        <w:t xml:space="preserve"> </w:t>
+      </w:r>
+    </w:p>
     <w:p/>
-    <w:p/>
+    <w:p>
+      <w:pPr>
+        <w:pStyle w:val="ListParagraph"/>
+        <w:numPr>
+          <w:ilvl w:val="0"/>
+          <w:numId w:val="9"/>
+        </w:numPr>
+        <w:rPr>
+          <w:lang w:val="en-US"/>
+        </w:rPr>
+      </w:pPr>
+      <w:r>
+        <w:rPr>
+          <w:lang w:val="en-US"/>
+        </w:rPr>
+        <w:lastRenderedPageBreak/>
+        <w:t xml:space="preserve">Are the solutions offered by solutions, location in </w:t>
+      </w:r>
+      <w:r>
+        <w:rPr>
+          <w:lang w:val="en-US"/>
+        </w:rPr>
+        <w:t>specific</w:t>
+      </w:r>
+      <w:r>
+        <w:rPr>
+          <w:lang w:val="en-US"/>
+        </w:rPr>
+        <w:t xml:space="preserve"> or they are universal. Can those solutions transferred be transferred to those places, if yes how, if not how, if they can be transferred how and if </w:t>
+      </w:r>
+      <w:proofErr w:type="gramStart"/>
+      <w:r>
+        <w:rPr>
+          <w:lang w:val="en-US"/>
+        </w:rPr>
+        <w:t>not</w:t>
+      </w:r>
+      <w:proofErr w:type="gramEnd"/>
+      <w:r>
+        <w:rPr>
+          <w:lang w:val="en-US"/>
+        </w:rPr>
+        <w:t xml:space="preserve"> why can they not be transferred the solutions that they offer for the US can they be </w:t>
+      </w:r>
+      <w:r>
+        <w:rPr>
+          <w:lang w:val="en-US"/>
+        </w:rPr>
+        <w:t>transferred</w:t>
+      </w:r>
+      <w:r>
+        <w:rPr>
+          <w:lang w:val="en-US"/>
+        </w:rPr>
+        <w:t xml:space="preserve"> to Swedish context, if yes how and if not how? </w:t>
+      </w:r>
+      <w:r>
+        <w:rPr>
+          <w:lang w:val="en-US"/>
+        </w:rPr>
+        <w:br/>
+        <w:t>If yes how</w:t>
+      </w:r>
+      <w:r>
+        <w:rPr>
+          <w:lang w:val="en-US"/>
+        </w:rPr>
+        <w:t xml:space="preserve">. </w:t>
+      </w:r>
+      <w:r>
+        <w:rPr>
+          <w:lang w:val="en-US"/>
+        </w:rPr>
+        <w:t>If No</w:t>
+      </w:r>
+      <w:r>
+        <w:rPr>
+          <w:lang w:val="en-US"/>
+        </w:rPr>
+        <w:t>,</w:t>
+      </w:r>
+      <w:r>
+        <w:rPr>
+          <w:lang w:val="en-US"/>
+        </w:rPr>
+        <w:t xml:space="preserve"> then </w:t>
+      </w:r>
+      <w:r>
+        <w:rPr>
+          <w:lang w:val="en-US"/>
+        </w:rPr>
+        <w:t>why?</w:t>
+      </w:r>
+      <w:r>
+        <w:rPr>
+          <w:lang w:val="en-US"/>
+        </w:rPr>
+        <w:t xml:space="preserve"> </w:t>
+      </w:r>
+    </w:p>
+    <w:p>
+      <w:pPr>
+        <w:pStyle w:val="ListParagraph"/>
+        <w:numPr>
+          <w:ilvl w:val="0"/>
+          <w:numId w:val="9"/>
+        </w:numPr>
+        <w:rPr>
+          <w:lang w:val="en-US"/>
+        </w:rPr>
+      </w:pPr>
+      <w:r>
+        <w:rPr>
+          <w:lang w:val="en-US"/>
+        </w:rPr>
+        <w:t xml:space="preserve">Recommendations: how do you want to present your recommendations. Like </w:t>
+      </w:r>
+      <w:proofErr w:type="gramStart"/>
+      <w:r>
+        <w:rPr>
+          <w:lang w:val="en-US"/>
+        </w:rPr>
+        <w:t>table</w:t>
+      </w:r>
+      <w:proofErr w:type="gramEnd"/>
+      <w:r>
+        <w:rPr>
+          <w:lang w:val="en-US"/>
+        </w:rPr>
+        <w:t xml:space="preserve"> map. </w:t>
+      </w:r>
+    </w:p>
+    <w:p>
+      <w:pPr>
+        <w:pStyle w:val="ListParagraph"/>
+        <w:numPr>
+          <w:ilvl w:val="0"/>
+          <w:numId w:val="9"/>
+        </w:numPr>
+        <w:rPr>
+          <w:lang w:val="en-US"/>
+        </w:rPr>
+      </w:pPr>
+      <w:r>
+        <w:rPr>
+          <w:lang w:val="en-US"/>
+        </w:rPr>
+        <w:t xml:space="preserve">Do your best to keep your report to be short. </w:t>
+      </w:r>
+      <w:r>
+        <w:rPr>
+          <w:lang w:val="en-US"/>
+        </w:rPr>
+        <w:t xml:space="preserve">We don’t want to count the number of pages. We just look at the quality of the work. What do you think is short? Keep it as short as possible, explain your topic. </w:t>
+      </w:r>
+    </w:p>
+    <w:p>
+      <w:pPr>
+        <w:pStyle w:val="ListParagraph"/>
+        <w:numPr>
+          <w:ilvl w:val="0"/>
+          <w:numId w:val="9"/>
+        </w:numPr>
+        <w:rPr>
+          <w:lang w:val="en-US"/>
+        </w:rPr>
+      </w:pPr>
+      <w:r>
+        <w:rPr>
+          <w:lang w:val="en-US"/>
+        </w:rPr>
+        <w:t>Are you going to take them to the Swedish context finally</w:t>
+      </w:r>
+      <w:r>
+        <w:rPr>
+          <w:lang w:val="en-US"/>
+        </w:rPr>
+        <w:t xml:space="preserve">. </w:t>
+      </w:r>
+    </w:p>
+    <w:p>
+      <w:pPr>
+        <w:pStyle w:val="ListParagraph"/>
+        <w:numPr>
+          <w:ilvl w:val="0"/>
+          <w:numId w:val="9"/>
+        </w:numPr>
+        <w:rPr>
+          <w:lang w:val="en-US"/>
+        </w:rPr>
+      </w:pPr>
+      <w:r>
+        <w:rPr>
+          <w:lang w:val="en-US"/>
+        </w:rPr>
+        <w:t xml:space="preserve">You need to state for example you have 6 </w:t>
+      </w:r>
+      <w:r>
+        <w:rPr>
+          <w:lang w:val="en-US"/>
+        </w:rPr>
+        <w:t>points,</w:t>
+      </w:r>
+      <w:r>
+        <w:rPr>
+          <w:lang w:val="en-US"/>
+        </w:rPr>
+        <w:t xml:space="preserve"> and they are diverse. You can say that the first three are transferrable and how are they transferrable and the last three </w:t>
+      </w:r>
+      <w:r>
+        <w:rPr>
+          <w:lang w:val="en-US"/>
+        </w:rPr>
+        <w:t>is</w:t>
+      </w:r>
+      <w:r>
+        <w:rPr>
+          <w:lang w:val="en-US"/>
+        </w:rPr>
+        <w:t xml:space="preserve"> a No and why? </w:t>
+      </w:r>
+    </w:p>
+    <w:p>
+      <w:pPr>
+        <w:pStyle w:val="ListParagraph"/>
+        <w:numPr>
+          <w:ilvl w:val="0"/>
+          <w:numId w:val="9"/>
+        </w:numPr>
+        <w:rPr>
+          <w:lang w:val="en-US"/>
+        </w:rPr>
+      </w:pPr>
+      <w:r>
+        <w:rPr>
+          <w:lang w:val="en-US"/>
+        </w:rPr>
+        <w:t xml:space="preserve">Focus on what you really like to do. </w:t>
+      </w:r>
+    </w:p>
+    <w:p>
+      <w:pPr>
+        <w:pStyle w:val="ListParagraph"/>
+        <w:numPr>
+          <w:ilvl w:val="0"/>
+          <w:numId w:val="9"/>
+        </w:numPr>
+        <w:rPr>
+          <w:lang w:val="en-US"/>
+        </w:rPr>
+      </w:pPr>
+      <w:r>
+        <w:rPr>
+          <w:lang w:val="en-US"/>
+        </w:rPr>
+        <w:t>You can have something like this which is simple</w:t>
+      </w:r>
+    </w:p>
+    <w:tbl>
+      <w:tblPr>
+        <w:tblStyle w:val="TableGrid"/>
+        <w:tblW w:w="0" w:type="auto"/>
+        <w:tblInd w:w="720" w:type="dxa"/>
+        <w:tblLook w:val="04A0" w:firstRow="1" w:lastRow="0" w:firstColumn="1" w:lastColumn="0" w:noHBand="0" w:noVBand="1"/>
+      </w:tblPr>
+      <w:tblGrid>
+        <w:gridCol w:w="2759"/>
+        <w:gridCol w:w="2798"/>
+        <w:gridCol w:w="2739"/>
+      </w:tblGrid>
+      <w:tr>
+        <w:tc>
+          <w:tcPr>
+            <w:tcW w:w="2759" w:type="dxa"/>
+          </w:tcPr>
+          <w:p>
+            <w:pPr>
+              <w:pStyle w:val="ListParagraph"/>
+              <w:ind w:left="0"/>
+              <w:rPr>
+                <w:lang w:val="en-US"/>
+              </w:rPr>
+            </w:pPr>
+            <w:r>
+              <w:rPr>
+                <w:lang w:val="en-US"/>
+              </w:rPr>
+              <w:t xml:space="preserve">Problem </w:t>
+            </w:r>
+          </w:p>
+        </w:tc>
+        <w:tc>
+          <w:tcPr>
+            <w:tcW w:w="2798" w:type="dxa"/>
+          </w:tcPr>
+          <w:p>
+            <w:pPr>
+              <w:pStyle w:val="ListParagraph"/>
+              <w:ind w:left="0"/>
+              <w:rPr>
+                <w:lang w:val="en-US"/>
+              </w:rPr>
+            </w:pPr>
+            <w:r>
+              <w:rPr>
+                <w:lang w:val="en-US"/>
+              </w:rPr>
+              <w:t xml:space="preserve">Tool </w:t>
+            </w:r>
+          </w:p>
+        </w:tc>
+        <w:tc>
+          <w:tcPr>
+            <w:tcW w:w="2739" w:type="dxa"/>
+          </w:tcPr>
+          <w:p>
+            <w:pPr>
+              <w:pStyle w:val="ListParagraph"/>
+              <w:ind w:left="0"/>
+              <w:rPr>
+                <w:lang w:val="en-US"/>
+              </w:rPr>
+            </w:pPr>
+            <w:r>
+              <w:rPr>
+                <w:lang w:val="en-US"/>
+              </w:rPr>
+              <w:t>Goal</w:t>
+            </w:r>
+          </w:p>
+        </w:tc>
+      </w:tr>
+      <w:tr>
+        <w:tc>
+          <w:tcPr>
+            <w:tcW w:w="2759" w:type="dxa"/>
+          </w:tcPr>
+          <w:p>
+            <w:pPr>
+              <w:pStyle w:val="ListParagraph"/>
+              <w:ind w:left="0"/>
+              <w:rPr>
+                <w:lang w:val="en-US"/>
+              </w:rPr>
+            </w:pPr>
+            <w:r>
+              <w:rPr>
+                <w:lang w:val="en-US"/>
+              </w:rPr>
+              <w:t xml:space="preserve">Noise </w:t>
+            </w:r>
+          </w:p>
+        </w:tc>
+        <w:tc>
+          <w:tcPr>
+            <w:tcW w:w="2798" w:type="dxa"/>
+          </w:tcPr>
+          <w:p>
+            <w:pPr>
+              <w:pStyle w:val="ListParagraph"/>
+              <w:ind w:left="0"/>
+              <w:rPr>
+                <w:lang w:val="en-US"/>
+              </w:rPr>
+            </w:pPr>
+            <w:r>
+              <w:rPr>
+                <w:lang w:val="en-US"/>
+              </w:rPr>
+              <w:t xml:space="preserve">Greenspace </w:t>
+            </w:r>
+          </w:p>
+        </w:tc>
+        <w:tc>
+          <w:tcPr>
+            <w:tcW w:w="2739" w:type="dxa"/>
+          </w:tcPr>
+          <w:p>
+            <w:pPr>
+              <w:pStyle w:val="ListParagraph"/>
+              <w:ind w:left="0"/>
+              <w:rPr>
+                <w:lang w:val="en-US"/>
+              </w:rPr>
+            </w:pPr>
+            <w:r>
+              <w:rPr>
+                <w:lang w:val="en-US"/>
+              </w:rPr>
+              <w:t>Health</w:t>
+            </w:r>
+          </w:p>
+        </w:tc>
+      </w:tr>
+    </w:tbl>
+    <w:p>
+      <w:pPr>
+        <w:pStyle w:val="ListParagraph"/>
+        <w:numPr>
+          <w:ilvl w:val="0"/>
+          <w:numId w:val="9"/>
+        </w:numPr>
+        <w:rPr>
+          <w:lang w:val="en-US"/>
+        </w:rPr>
+      </w:pPr>
+      <w:r>
+        <w:rPr>
+          <w:b/>
+          <w:bCs/>
+          <w:lang w:val="en-US"/>
+        </w:rPr>
+        <w:t>Lib key</w:t>
+      </w:r>
+      <w:r>
+        <w:rPr>
+          <w:b/>
+          <w:bCs/>
+          <w:lang w:val="en-US"/>
+        </w:rPr>
+        <w:t xml:space="preserve">: </w:t>
+      </w:r>
+      <w:r>
+        <w:rPr>
+          <w:lang w:val="en-US"/>
+        </w:rPr>
+        <w:t xml:space="preserve">Access research papers that are locked. </w:t>
+      </w:r>
+    </w:p>
+    <w:p>
+      <w:pPr>
+        <w:pStyle w:val="ListParagraph"/>
+        <w:numPr>
+          <w:ilvl w:val="0"/>
+          <w:numId w:val="9"/>
+        </w:numPr>
+        <w:rPr>
+          <w:lang w:val="en-US"/>
+        </w:rPr>
+      </w:pPr>
+    </w:p>
     <w:sectPr>
-      <w:headerReference w:type="default" r:id="rId7"/>
+      <w:headerReference w:type="default" r:id="rId8"/>
       <w:pgSz w:w="11906" w:h="16838"/>
       <w:pgMar w:top="1440" w:right="1440" w:bottom="1440" w:left="1440" w:header="708" w:footer="708" w:gutter="0"/>
       <w:cols w:space="708"/>
@@ -939,7 +1788,21 @@
       <w:rPr>
         <w:lang w:val="en-US"/>
       </w:rPr>
-      <w:t xml:space="preserve"> October, 2024</w:t>
+      <w:t xml:space="preserve"> </w:t>
+    </w:r>
+    <w:proofErr w:type="gramStart"/>
+    <w:r>
+      <w:rPr>
+        <w:lang w:val="en-US"/>
+      </w:rPr>
+      <w:t>October,</w:t>
+    </w:r>
+    <w:proofErr w:type="gramEnd"/>
+    <w:r>
+      <w:rPr>
+        <w:lang w:val="en-US"/>
+      </w:rPr>
+      <w:t xml:space="preserve"> 2024</w:t>
     </w:r>
   </w:p>
 </w:hdr>
@@ -1494,6 +2357,119 @@
     </w:lvl>
   </w:abstractNum>
   <w:abstractNum w:abstractNumId="5" w15:restartNumberingAfterBreak="0">
+    <w:nsid w:val="416B5FB2"/>
+    <w:multiLevelType w:val="hybridMultilevel"/>
+    <w:tmpl w:val="725EE384"/>
+    <w:lvl w:ilvl="0" w:tplc="A6C69D2E">
+      <w:start w:val="4"/>
+      <w:numFmt w:val="bullet"/>
+      <w:lvlText w:val="-"/>
+      <w:lvlJc w:val="left"/>
+      <w:pPr>
+        <w:ind w:left="720" w:hanging="360"/>
+      </w:pPr>
+      <w:rPr>
+        <w:rFonts w:ascii="Times New Roman" w:eastAsiaTheme="minorEastAsia" w:hAnsi="Times New Roman" w:cs="Times New Roman" w:hint="default"/>
+      </w:rPr>
+    </w:lvl>
+    <w:lvl w:ilvl="1" w:tplc="10000003" w:tentative="1">
+      <w:start w:val="1"/>
+      <w:numFmt w:val="bullet"/>
+      <w:lvlText w:val="o"/>
+      <w:lvlJc w:val="left"/>
+      <w:pPr>
+        <w:ind w:left="1440" w:hanging="360"/>
+      </w:pPr>
+      <w:rPr>
+        <w:rFonts w:ascii="Courier New" w:hAnsi="Courier New" w:cs="Courier New" w:hint="default"/>
+      </w:rPr>
+    </w:lvl>
+    <w:lvl w:ilvl="2" w:tplc="10000005" w:tentative="1">
+      <w:start w:val="1"/>
+      <w:numFmt w:val="bullet"/>
+      <w:lvlText w:val=""/>
+      <w:lvlJc w:val="left"/>
+      <w:pPr>
+        <w:ind w:left="2160" w:hanging="360"/>
+      </w:pPr>
+      <w:rPr>
+        <w:rFonts w:ascii="Wingdings" w:hAnsi="Wingdings" w:hint="default"/>
+      </w:rPr>
+    </w:lvl>
+    <w:lvl w:ilvl="3" w:tplc="10000001" w:tentative="1">
+      <w:start w:val="1"/>
+      <w:numFmt w:val="bullet"/>
+      <w:lvlText w:val=""/>
+      <w:lvlJc w:val="left"/>
+      <w:pPr>
+        <w:ind w:left="2880" w:hanging="360"/>
+      </w:pPr>
+      <w:rPr>
+        <w:rFonts w:ascii="Symbol" w:hAnsi="Symbol" w:hint="default"/>
+      </w:rPr>
+    </w:lvl>
+    <w:lvl w:ilvl="4" w:tplc="10000003" w:tentative="1">
+      <w:start w:val="1"/>
+      <w:numFmt w:val="bullet"/>
+      <w:lvlText w:val="o"/>
+      <w:lvlJc w:val="left"/>
+      <w:pPr>
+        <w:ind w:left="3600" w:hanging="360"/>
+      </w:pPr>
+      <w:rPr>
+        <w:rFonts w:ascii="Courier New" w:hAnsi="Courier New" w:cs="Courier New" w:hint="default"/>
+      </w:rPr>
+    </w:lvl>
+    <w:lvl w:ilvl="5" w:tplc="10000005" w:tentative="1">
+      <w:start w:val="1"/>
+      <w:numFmt w:val="bullet"/>
+      <w:lvlText w:val=""/>
+      <w:lvlJc w:val="left"/>
+      <w:pPr>
+        <w:ind w:left="4320" w:hanging="360"/>
+      </w:pPr>
+      <w:rPr>
+        <w:rFonts w:ascii="Wingdings" w:hAnsi="Wingdings" w:hint="default"/>
+      </w:rPr>
+    </w:lvl>
+    <w:lvl w:ilvl="6" w:tplc="10000001" w:tentative="1">
+      <w:start w:val="1"/>
+      <w:numFmt w:val="bullet"/>
+      <w:lvlText w:val=""/>
+      <w:lvlJc w:val="left"/>
+      <w:pPr>
+        <w:ind w:left="5040" w:hanging="360"/>
+      </w:pPr>
+      <w:rPr>
+        <w:rFonts w:ascii="Symbol" w:hAnsi="Symbol" w:hint="default"/>
+      </w:rPr>
+    </w:lvl>
+    <w:lvl w:ilvl="7" w:tplc="10000003" w:tentative="1">
+      <w:start w:val="1"/>
+      <w:numFmt w:val="bullet"/>
+      <w:lvlText w:val="o"/>
+      <w:lvlJc w:val="left"/>
+      <w:pPr>
+        <w:ind w:left="5760" w:hanging="360"/>
+      </w:pPr>
+      <w:rPr>
+        <w:rFonts w:ascii="Courier New" w:hAnsi="Courier New" w:cs="Courier New" w:hint="default"/>
+      </w:rPr>
+    </w:lvl>
+    <w:lvl w:ilvl="8" w:tplc="10000005" w:tentative="1">
+      <w:start w:val="1"/>
+      <w:numFmt w:val="bullet"/>
+      <w:lvlText w:val=""/>
+      <w:lvlJc w:val="left"/>
+      <w:pPr>
+        <w:ind w:left="6480" w:hanging="360"/>
+      </w:pPr>
+      <w:rPr>
+        <w:rFonts w:ascii="Wingdings" w:hAnsi="Wingdings" w:hint="default"/>
+      </w:rPr>
+    </w:lvl>
+  </w:abstractNum>
+  <w:abstractNum w:abstractNumId="6" w15:restartNumberingAfterBreak="0">
     <w:nsid w:val="445818D6"/>
     <w:multiLevelType w:val="multilevel"/>
     <w:tmpl w:val="23747E48"/>
@@ -1606,7 +2582,233 @@
       </w:pPr>
     </w:lvl>
   </w:abstractNum>
-  <w:abstractNum w:abstractNumId="6" w15:restartNumberingAfterBreak="0">
+  <w:abstractNum w:abstractNumId="7" w15:restartNumberingAfterBreak="0">
+    <w:nsid w:val="5A8B5651"/>
+    <w:multiLevelType w:val="hybridMultilevel"/>
+    <w:tmpl w:val="156AFAE6"/>
+    <w:lvl w:ilvl="0" w:tplc="3E7451D0">
+      <w:start w:val="4"/>
+      <w:numFmt w:val="bullet"/>
+      <w:lvlText w:val="-"/>
+      <w:lvlJc w:val="left"/>
+      <w:pPr>
+        <w:ind w:left="720" w:hanging="360"/>
+      </w:pPr>
+      <w:rPr>
+        <w:rFonts w:ascii="Times New Roman" w:eastAsiaTheme="minorEastAsia" w:hAnsi="Times New Roman" w:cs="Times New Roman" w:hint="default"/>
+      </w:rPr>
+    </w:lvl>
+    <w:lvl w:ilvl="1" w:tplc="10000003" w:tentative="1">
+      <w:start w:val="1"/>
+      <w:numFmt w:val="bullet"/>
+      <w:lvlText w:val="o"/>
+      <w:lvlJc w:val="left"/>
+      <w:pPr>
+        <w:ind w:left="1440" w:hanging="360"/>
+      </w:pPr>
+      <w:rPr>
+        <w:rFonts w:ascii="Courier New" w:hAnsi="Courier New" w:cs="Courier New" w:hint="default"/>
+      </w:rPr>
+    </w:lvl>
+    <w:lvl w:ilvl="2" w:tplc="10000005" w:tentative="1">
+      <w:start w:val="1"/>
+      <w:numFmt w:val="bullet"/>
+      <w:lvlText w:val=""/>
+      <w:lvlJc w:val="left"/>
+      <w:pPr>
+        <w:ind w:left="2160" w:hanging="360"/>
+      </w:pPr>
+      <w:rPr>
+        <w:rFonts w:ascii="Wingdings" w:hAnsi="Wingdings" w:hint="default"/>
+      </w:rPr>
+    </w:lvl>
+    <w:lvl w:ilvl="3" w:tplc="10000001" w:tentative="1">
+      <w:start w:val="1"/>
+      <w:numFmt w:val="bullet"/>
+      <w:lvlText w:val=""/>
+      <w:lvlJc w:val="left"/>
+      <w:pPr>
+        <w:ind w:left="2880" w:hanging="360"/>
+      </w:pPr>
+      <w:rPr>
+        <w:rFonts w:ascii="Symbol" w:hAnsi="Symbol" w:hint="default"/>
+      </w:rPr>
+    </w:lvl>
+    <w:lvl w:ilvl="4" w:tplc="10000003" w:tentative="1">
+      <w:start w:val="1"/>
+      <w:numFmt w:val="bullet"/>
+      <w:lvlText w:val="o"/>
+      <w:lvlJc w:val="left"/>
+      <w:pPr>
+        <w:ind w:left="3600" w:hanging="360"/>
+      </w:pPr>
+      <w:rPr>
+        <w:rFonts w:ascii="Courier New" w:hAnsi="Courier New" w:cs="Courier New" w:hint="default"/>
+      </w:rPr>
+    </w:lvl>
+    <w:lvl w:ilvl="5" w:tplc="10000005" w:tentative="1">
+      <w:start w:val="1"/>
+      <w:numFmt w:val="bullet"/>
+      <w:lvlText w:val=""/>
+      <w:lvlJc w:val="left"/>
+      <w:pPr>
+        <w:ind w:left="4320" w:hanging="360"/>
+      </w:pPr>
+      <w:rPr>
+        <w:rFonts w:ascii="Wingdings" w:hAnsi="Wingdings" w:hint="default"/>
+      </w:rPr>
+    </w:lvl>
+    <w:lvl w:ilvl="6" w:tplc="10000001" w:tentative="1">
+      <w:start w:val="1"/>
+      <w:numFmt w:val="bullet"/>
+      <w:lvlText w:val=""/>
+      <w:lvlJc w:val="left"/>
+      <w:pPr>
+        <w:ind w:left="5040" w:hanging="360"/>
+      </w:pPr>
+      <w:rPr>
+        <w:rFonts w:ascii="Symbol" w:hAnsi="Symbol" w:hint="default"/>
+      </w:rPr>
+    </w:lvl>
+    <w:lvl w:ilvl="7" w:tplc="10000003" w:tentative="1">
+      <w:start w:val="1"/>
+      <w:numFmt w:val="bullet"/>
+      <w:lvlText w:val="o"/>
+      <w:lvlJc w:val="left"/>
+      <w:pPr>
+        <w:ind w:left="5760" w:hanging="360"/>
+      </w:pPr>
+      <w:rPr>
+        <w:rFonts w:ascii="Courier New" w:hAnsi="Courier New" w:cs="Courier New" w:hint="default"/>
+      </w:rPr>
+    </w:lvl>
+    <w:lvl w:ilvl="8" w:tplc="10000005" w:tentative="1">
+      <w:start w:val="1"/>
+      <w:numFmt w:val="bullet"/>
+      <w:lvlText w:val=""/>
+      <w:lvlJc w:val="left"/>
+      <w:pPr>
+        <w:ind w:left="6480" w:hanging="360"/>
+      </w:pPr>
+      <w:rPr>
+        <w:rFonts w:ascii="Wingdings" w:hAnsi="Wingdings" w:hint="default"/>
+      </w:rPr>
+    </w:lvl>
+  </w:abstractNum>
+  <w:abstractNum w:abstractNumId="8" w15:restartNumberingAfterBreak="0">
+    <w:nsid w:val="5B213EF3"/>
+    <w:multiLevelType w:val="hybridMultilevel"/>
+    <w:tmpl w:val="41B0519A"/>
+    <w:lvl w:ilvl="0" w:tplc="FAECD476">
+      <w:start w:val="4"/>
+      <w:numFmt w:val="bullet"/>
+      <w:lvlText w:val="-"/>
+      <w:lvlJc w:val="left"/>
+      <w:pPr>
+        <w:ind w:left="720" w:hanging="360"/>
+      </w:pPr>
+      <w:rPr>
+        <w:rFonts w:ascii="Times New Roman" w:eastAsiaTheme="minorEastAsia" w:hAnsi="Times New Roman" w:cs="Times New Roman" w:hint="default"/>
+      </w:rPr>
+    </w:lvl>
+    <w:lvl w:ilvl="1" w:tplc="10000003" w:tentative="1">
+      <w:start w:val="1"/>
+      <w:numFmt w:val="bullet"/>
+      <w:lvlText w:val="o"/>
+      <w:lvlJc w:val="left"/>
+      <w:pPr>
+        <w:ind w:left="1440" w:hanging="360"/>
+      </w:pPr>
+      <w:rPr>
+        <w:rFonts w:ascii="Courier New" w:hAnsi="Courier New" w:cs="Courier New" w:hint="default"/>
+      </w:rPr>
+    </w:lvl>
+    <w:lvl w:ilvl="2" w:tplc="10000005" w:tentative="1">
+      <w:start w:val="1"/>
+      <w:numFmt w:val="bullet"/>
+      <w:lvlText w:val=""/>
+      <w:lvlJc w:val="left"/>
+      <w:pPr>
+        <w:ind w:left="2160" w:hanging="360"/>
+      </w:pPr>
+      <w:rPr>
+        <w:rFonts w:ascii="Wingdings" w:hAnsi="Wingdings" w:hint="default"/>
+      </w:rPr>
+    </w:lvl>
+    <w:lvl w:ilvl="3" w:tplc="10000001" w:tentative="1">
+      <w:start w:val="1"/>
+      <w:numFmt w:val="bullet"/>
+      <w:lvlText w:val=""/>
+      <w:lvlJc w:val="left"/>
+      <w:pPr>
+        <w:ind w:left="2880" w:hanging="360"/>
+      </w:pPr>
+      <w:rPr>
+        <w:rFonts w:ascii="Symbol" w:hAnsi="Symbol" w:hint="default"/>
+      </w:rPr>
+    </w:lvl>
+    <w:lvl w:ilvl="4" w:tplc="10000003" w:tentative="1">
+      <w:start w:val="1"/>
+      <w:numFmt w:val="bullet"/>
+      <w:lvlText w:val="o"/>
+      <w:lvlJc w:val="left"/>
+      <w:pPr>
+        <w:ind w:left="3600" w:hanging="360"/>
+      </w:pPr>
+      <w:rPr>
+        <w:rFonts w:ascii="Courier New" w:hAnsi="Courier New" w:cs="Courier New" w:hint="default"/>
+      </w:rPr>
+    </w:lvl>
+    <w:lvl w:ilvl="5" w:tplc="10000005" w:tentative="1">
+      <w:start w:val="1"/>
+      <w:numFmt w:val="bullet"/>
+      <w:lvlText w:val=""/>
+      <w:lvlJc w:val="left"/>
+      <w:pPr>
+        <w:ind w:left="4320" w:hanging="360"/>
+      </w:pPr>
+      <w:rPr>
+        <w:rFonts w:ascii="Wingdings" w:hAnsi="Wingdings" w:hint="default"/>
+      </w:rPr>
+    </w:lvl>
+    <w:lvl w:ilvl="6" w:tplc="10000001" w:tentative="1">
+      <w:start w:val="1"/>
+      <w:numFmt w:val="bullet"/>
+      <w:lvlText w:val=""/>
+      <w:lvlJc w:val="left"/>
+      <w:pPr>
+        <w:ind w:left="5040" w:hanging="360"/>
+      </w:pPr>
+      <w:rPr>
+        <w:rFonts w:ascii="Symbol" w:hAnsi="Symbol" w:hint="default"/>
+      </w:rPr>
+    </w:lvl>
+    <w:lvl w:ilvl="7" w:tplc="10000003" w:tentative="1">
+      <w:start w:val="1"/>
+      <w:numFmt w:val="bullet"/>
+      <w:lvlText w:val="o"/>
+      <w:lvlJc w:val="left"/>
+      <w:pPr>
+        <w:ind w:left="5760" w:hanging="360"/>
+      </w:pPr>
+      <w:rPr>
+        <w:rFonts w:ascii="Courier New" w:hAnsi="Courier New" w:cs="Courier New" w:hint="default"/>
+      </w:rPr>
+    </w:lvl>
+    <w:lvl w:ilvl="8" w:tplc="10000005" w:tentative="1">
+      <w:start w:val="1"/>
+      <w:numFmt w:val="bullet"/>
+      <w:lvlText w:val=""/>
+      <w:lvlJc w:val="left"/>
+      <w:pPr>
+        <w:ind w:left="6480" w:hanging="360"/>
+      </w:pPr>
+      <w:rPr>
+        <w:rFonts w:ascii="Wingdings" w:hAnsi="Wingdings" w:hint="default"/>
+      </w:rPr>
+    </w:lvl>
+  </w:abstractNum>
+  <w:abstractNum w:abstractNumId="9" w15:restartNumberingAfterBreak="0">
     <w:nsid w:val="5E0F421E"/>
     <w:multiLevelType w:val="multilevel"/>
     <w:tmpl w:val="5AF6FAC4"/>
@@ -1719,7 +2921,7 @@
       </w:pPr>
     </w:lvl>
   </w:abstractNum>
-  <w:abstractNum w:abstractNumId="7" w15:restartNumberingAfterBreak="0">
+  <w:abstractNum w:abstractNumId="10" w15:restartNumberingAfterBreak="0">
     <w:nsid w:val="637E1CFB"/>
     <w:multiLevelType w:val="multilevel"/>
     <w:tmpl w:val="E0EC6512"/>
@@ -1842,19 +3044,28 @@
     <w:abstractNumId w:val="4"/>
   </w:num>
   <w:num w:numId="4" w16cid:durableId="1789010728">
-    <w:abstractNumId w:val="6"/>
+    <w:abstractNumId w:val="9"/>
   </w:num>
   <w:num w:numId="5" w16cid:durableId="323825058">
     <w:abstractNumId w:val="0"/>
   </w:num>
   <w:num w:numId="6" w16cid:durableId="1819875867">
-    <w:abstractNumId w:val="7"/>
+    <w:abstractNumId w:val="10"/>
   </w:num>
   <w:num w:numId="7" w16cid:durableId="2101020035">
-    <w:abstractNumId w:val="5"/>
+    <w:abstractNumId w:val="6"/>
   </w:num>
   <w:num w:numId="8" w16cid:durableId="1351105559">
     <w:abstractNumId w:val="1"/>
+  </w:num>
+  <w:num w:numId="9" w16cid:durableId="324359086">
+    <w:abstractNumId w:val="8"/>
+  </w:num>
+  <w:num w:numId="10" w16cid:durableId="1136415617">
+    <w:abstractNumId w:val="5"/>
+  </w:num>
+  <w:num w:numId="11" w16cid:durableId="690838768">
+    <w:abstractNumId w:val="7"/>
   </w:num>
 </w:numbering>
 </file>
@@ -2471,6 +3682,7 @@
   <w:style w:type="character" w:default="1" w:styleId="DefaultParagraphFont">
     <w:name w:val="Default Paragraph Font"/>
     <w:uiPriority w:val="1"/>
+    <w:semiHidden/>
     <w:unhideWhenUsed/>
   </w:style>
   <w:style w:type="table" w:default="1" w:styleId="TableNormal">
@@ -2869,6 +4081,25 @@
       <w:bCs/>
     </w:rPr>
   </w:style>
+  <w:style w:type="table" w:styleId="TableGrid">
+    <w:name w:val="Table Grid"/>
+    <w:basedOn w:val="TableNormal"/>
+    <w:uiPriority w:val="39"/>
+    <w:rsid w:val="009E65D3"/>
+    <w:pPr>
+      <w:spacing w:after="0" w:line="240" w:lineRule="auto"/>
+    </w:pPr>
+    <w:tblPr>
+      <w:tblBorders>
+        <w:top w:val="single" w:sz="4" w:space="0" w:color="auto"/>
+        <w:left w:val="single" w:sz="4" w:space="0" w:color="auto"/>
+        <w:bottom w:val="single" w:sz="4" w:space="0" w:color="auto"/>
+        <w:right w:val="single" w:sz="4" w:space="0" w:color="auto"/>
+        <w:insideH w:val="single" w:sz="4" w:space="0" w:color="auto"/>
+        <w:insideV w:val="single" w:sz="4" w:space="0" w:color="auto"/>
+      </w:tblBorders>
+    </w:tblPr>
+  </w:style>
 </w:styles>
 </file>
 
@@ -3165,4 +4396,16 @@
     </a:ext>
   </a:extLst>
 </a:theme>
+</file>
+
+<file path=customXml/item1.xml><?xml version="1.0" encoding="utf-8"?>
+<b:Sources xmlns:b="http://schemas.openxmlformats.org/officeDocument/2006/bibliography" xmlns="http://schemas.openxmlformats.org/officeDocument/2006/bibliography" SelectedStyle="\APASixthEditionOfficeOnline.xsl" StyleName="APA" Version="6"/>
+</file>
+
+<file path=customXml/itemProps1.xml><?xml version="1.0" encoding="utf-8"?>
+<ds:datastoreItem xmlns:ds="http://schemas.openxmlformats.org/officeDocument/2006/customXml" ds:itemID="{F6845AD8-B7EA-42C9-BE05-31EF5F0A8F6E}">
+  <ds:schemaRefs>
+    <ds:schemaRef ds:uri="http://schemas.openxmlformats.org/officeDocument/2006/bibliography"/>
+  </ds:schemaRefs>
+</ds:datastoreItem>
 </file>
</xml_diff>

<commit_message>
literature review draft2 critiques 2410181610
</commit_message>
<xml_diff>
--- a/A02-LITERATURE-REVIEW-DRAFT2-241007.docx
+++ b/A02-LITERATURE-REVIEW-DRAFT2-241007.docx
@@ -985,7 +985,21 @@
         <w:rPr>
           <w:lang w:val="en-US"/>
         </w:rPr>
-        <w:t xml:space="preserve">You have to give both the negative and positive aspects of </w:t>
+        <w:t xml:space="preserve">You </w:t>
+      </w:r>
+      <w:proofErr w:type="gramStart"/>
+      <w:r>
+        <w:rPr>
+          <w:lang w:val="en-US"/>
+        </w:rPr>
+        <w:t>have to</w:t>
+      </w:r>
+      <w:proofErr w:type="gramEnd"/>
+      <w:r>
+        <w:rPr>
+          <w:lang w:val="en-US"/>
+        </w:rPr>
+        <w:t xml:space="preserve"> give both the negative and positive aspects of </w:t>
       </w:r>
       <w:r>
         <w:rPr>
@@ -997,7 +1011,21 @@
         <w:rPr>
           <w:lang w:val="en-US"/>
         </w:rPr>
-        <w:t xml:space="preserve"> don’t just address on thing to its entirety. </w:t>
+        <w:t xml:space="preserve"> </w:t>
+      </w:r>
+      <w:proofErr w:type="gramStart"/>
+      <w:r>
+        <w:rPr>
+          <w:lang w:val="en-US"/>
+        </w:rPr>
+        <w:t>don’t</w:t>
+      </w:r>
+      <w:proofErr w:type="gramEnd"/>
+      <w:r>
+        <w:rPr>
+          <w:lang w:val="en-US"/>
+        </w:rPr>
+        <w:t xml:space="preserve"> just address on thing to its entirety. </w:t>
       </w:r>
     </w:p>
     <w:p>
@@ -1102,7 +1130,21 @@
         <w:rPr>
           <w:lang w:val="en-US"/>
         </w:rPr>
-        <w:t xml:space="preserve">There is no limitation to use any type of information, you just need to make it accurate and you just need to cite. Correct citation and that’s it. </w:t>
+        <w:t xml:space="preserve">There is no limitation to use any type of information, you just need to make it </w:t>
+      </w:r>
+      <w:proofErr w:type="gramStart"/>
+      <w:r>
+        <w:rPr>
+          <w:lang w:val="en-US"/>
+        </w:rPr>
+        <w:t>accurate</w:t>
+      </w:r>
+      <w:proofErr w:type="gramEnd"/>
+      <w:r>
+        <w:rPr>
+          <w:lang w:val="en-US"/>
+        </w:rPr>
+        <w:t xml:space="preserve"> and you just need to cite. Correct citation and that’s it. </w:t>
       </w:r>
     </w:p>
     <w:p>
@@ -1128,7 +1170,25 @@
           <w:iCs/>
           <w:lang w:val="en-US"/>
         </w:rPr>
-        <w:t xml:space="preserve"> or something like According to(Adam et al, 2023) </w:t>
+        <w:t xml:space="preserve"> or something like According </w:t>
+      </w:r>
+      <w:proofErr w:type="gramStart"/>
+      <w:r>
+        <w:rPr>
+          <w:i/>
+          <w:iCs/>
+          <w:lang w:val="en-US"/>
+        </w:rPr>
+        <w:t>to(</w:t>
+      </w:r>
+      <w:proofErr w:type="gramEnd"/>
+      <w:r>
+        <w:rPr>
+          <w:i/>
+          <w:iCs/>
+          <w:lang w:val="en-US"/>
+        </w:rPr>
+        <w:t xml:space="preserve">Adam et al, 2023) </w:t>
       </w:r>
       <w:r>
         <w:rPr>
@@ -1147,6 +1207,8 @@
           <w:numId w:val="9"/>
         </w:numPr>
         <w:rPr>
+          <w:b/>
+          <w:bCs/>
           <w:i/>
           <w:iCs/>
         </w:rPr>
@@ -1157,18 +1219,32 @@
           <w:iCs/>
           <w:lang w:val="en-US"/>
         </w:rPr>
-        <w:t>APA Referencing.</w:t>
-      </w:r>
-      <w:r>
-        <w:rPr>
+        <w:t>A</w:t>
+      </w:r>
+      <w:r>
+        <w:rPr>
+          <w:b/>
+          <w:bCs/>
           <w:i/>
           <w:iCs/>
           <w:lang w:val="en-US"/>
         </w:rPr>
+        <w:t>PA Referencing.</w:t>
+      </w:r>
+      <w:r>
+        <w:rPr>
+          <w:b/>
+          <w:bCs/>
+          <w:i/>
+          <w:iCs/>
+          <w:lang w:val="en-US"/>
+        </w:rPr>
         <w:t xml:space="preserve"> apastyle.apa.org</w:t>
       </w:r>
       <w:r>
         <w:rPr>
+          <w:b/>
+          <w:bCs/>
           <w:i/>
           <w:iCs/>
           <w:lang w:val="en-US"/>
@@ -1205,7 +1281,21 @@
         <w:rPr>
           <w:lang w:val="en-US"/>
         </w:rPr>
-        <w:t xml:space="preserve"> or they are universal. Can those solutions transferred be transferred to those places, if yes how, if not how, if they can be transferred how and if not why can they not be transferred the solutions that they offer for the US can they be </w:t>
+        <w:t xml:space="preserve"> or they are universal. Can those solutions transferred be transferred to those places, if yes how, if not how, if they can be transferred how and if </w:t>
+      </w:r>
+      <w:proofErr w:type="gramStart"/>
+      <w:r>
+        <w:rPr>
+          <w:lang w:val="en-US"/>
+        </w:rPr>
+        <w:t>not</w:t>
+      </w:r>
+      <w:proofErr w:type="gramEnd"/>
+      <w:r>
+        <w:rPr>
+          <w:lang w:val="en-US"/>
+        </w:rPr>
+        <w:t xml:space="preserve"> why can they not be transferred the solutions that they offer for the US can they be </w:t>
       </w:r>
       <w:r>
         <w:rPr>
@@ -1278,7 +1368,21 @@
         <w:rPr>
           <w:lang w:val="en-US"/>
         </w:rPr>
-        <w:t xml:space="preserve">Recommendations: how do you want to present your recommendations. Like table map. </w:t>
+        <w:t xml:space="preserve">Recommendations: how do you want to present your recommendations. Like </w:t>
+      </w:r>
+      <w:proofErr w:type="gramStart"/>
+      <w:r>
+        <w:rPr>
+          <w:lang w:val="en-US"/>
+        </w:rPr>
+        <w:t>table</w:t>
+      </w:r>
+      <w:proofErr w:type="gramEnd"/>
+      <w:r>
+        <w:rPr>
+          <w:lang w:val="en-US"/>
+        </w:rPr>
+        <w:t xml:space="preserve"> map. </w:t>
       </w:r>
     </w:p>
     <w:p>
@@ -1587,10 +1691,10 @@
         <w:tblLook w:val="04A0" w:firstRow="1" w:lastRow="0" w:firstColumn="1" w:lastColumn="0" w:noHBand="0" w:noVBand="1"/>
       </w:tblPr>
       <w:tblGrid>
-        <w:gridCol w:w="2169"/>
-        <w:gridCol w:w="2160"/>
-        <w:gridCol w:w="2160"/>
-        <w:gridCol w:w="2167"/>
+        <w:gridCol w:w="2188"/>
+        <w:gridCol w:w="2158"/>
+        <w:gridCol w:w="2163"/>
+        <w:gridCol w:w="2147"/>
       </w:tblGrid>
       <w:tr>
         <w:tc>
@@ -1600,11 +1704,15 @@
           <w:p>
             <w:pPr>
               <w:rPr>
+                <w:b/>
+                <w:bCs/>
                 <w:lang w:val="en-US"/>
               </w:rPr>
             </w:pPr>
             <w:r>
               <w:rPr>
+                <w:b/>
+                <w:bCs/>
                 <w:lang w:val="en-US"/>
               </w:rPr>
               <w:t>29/10</w:t>
@@ -1618,11 +1726,15 @@
           <w:p>
             <w:pPr>
               <w:rPr>
+                <w:b/>
+                <w:bCs/>
                 <w:lang w:val="en-US"/>
               </w:rPr>
             </w:pPr>
             <w:r>
               <w:rPr>
+                <w:b/>
+                <w:bCs/>
                 <w:lang w:val="en-US"/>
               </w:rPr>
               <w:t>5/11</w:t>
@@ -1636,11 +1748,15 @@
           <w:p>
             <w:pPr>
               <w:rPr>
+                <w:b/>
+                <w:bCs/>
                 <w:lang w:val="en-US"/>
               </w:rPr>
             </w:pPr>
             <w:r>
               <w:rPr>
+                <w:b/>
+                <w:bCs/>
                 <w:lang w:val="en-US"/>
               </w:rPr>
               <w:t>8/11</w:t>
@@ -1654,11 +1770,15 @@
           <w:p>
             <w:pPr>
               <w:rPr>
+                <w:b/>
+                <w:bCs/>
                 <w:lang w:val="en-US"/>
               </w:rPr>
             </w:pPr>
             <w:r>
               <w:rPr>
+                <w:b/>
+                <w:bCs/>
                 <w:lang w:val="en-US"/>
               </w:rPr>
               <w:t>12/11</w:t>
@@ -1682,6 +1802,198 @@
                 <w:lang w:val="en-US"/>
               </w:rPr>
               <w:t>Draft</w:t>
+            </w:r>
+          </w:p>
+        </w:tc>
+        <w:tc>
+          <w:tcPr>
+            <w:tcW w:w="2254" w:type="dxa"/>
+          </w:tcPr>
+          <w:p>
+            <w:pPr>
+              <w:rPr>
+                <w:lang w:val="en-US"/>
+              </w:rPr>
+            </w:pPr>
+            <w:r>
+              <w:rPr>
+                <w:lang w:val="en-US"/>
+              </w:rPr>
+              <w:t xml:space="preserve">Review report </w:t>
+            </w:r>
+          </w:p>
+        </w:tc>
+        <w:tc>
+          <w:tcPr>
+            <w:tcW w:w="2254" w:type="dxa"/>
+          </w:tcPr>
+          <w:p>
+            <w:pPr>
+              <w:rPr>
+                <w:lang w:val="en-US"/>
+              </w:rPr>
+            </w:pPr>
+            <w:r>
+              <w:rPr>
+                <w:lang w:val="en-US"/>
+              </w:rPr>
+              <w:t>S</w:t>
+            </w:r>
+            <w:r>
+              <w:rPr>
+                <w:lang w:val="en-US"/>
+              </w:rPr>
+              <w:t xml:space="preserve">eminar present </w:t>
+            </w:r>
+          </w:p>
+        </w:tc>
+        <w:tc>
+          <w:tcPr>
+            <w:tcW w:w="2254" w:type="dxa"/>
+          </w:tcPr>
+          <w:p>
+            <w:pPr>
+              <w:rPr>
+                <w:lang w:val="en-US"/>
+              </w:rPr>
+            </w:pPr>
+            <w:r>
+              <w:rPr>
+                <w:lang w:val="en-US"/>
+              </w:rPr>
+              <w:t>Final report</w:t>
+            </w:r>
+          </w:p>
+        </w:tc>
+      </w:tr>
+      <w:tr>
+        <w:tc>
+          <w:tcPr>
+            <w:tcW w:w="2254" w:type="dxa"/>
+          </w:tcPr>
+          <w:p>
+            <w:pPr>
+              <w:rPr>
+                <w:lang w:val="en-US"/>
+              </w:rPr>
+            </w:pPr>
+            <w:r>
+              <w:rPr>
+                <w:lang w:val="en-US"/>
+              </w:rPr>
+              <w:t>Complete</w:t>
+            </w:r>
+          </w:p>
+        </w:tc>
+        <w:tc>
+          <w:tcPr>
+            <w:tcW w:w="2254" w:type="dxa"/>
+          </w:tcPr>
+          <w:p>
+            <w:pPr>
+              <w:rPr>
+                <w:lang w:val="en-US"/>
+              </w:rPr>
+            </w:pPr>
+          </w:p>
+        </w:tc>
+        <w:tc>
+          <w:tcPr>
+            <w:tcW w:w="2254" w:type="dxa"/>
+          </w:tcPr>
+          <w:p>
+            <w:pPr>
+              <w:rPr>
+                <w:lang w:val="en-US"/>
+              </w:rPr>
+            </w:pPr>
+          </w:p>
+        </w:tc>
+        <w:tc>
+          <w:tcPr>
+            <w:tcW w:w="2254" w:type="dxa"/>
+          </w:tcPr>
+          <w:p>
+            <w:pPr>
+              <w:rPr>
+                <w:lang w:val="en-US"/>
+              </w:rPr>
+            </w:pPr>
+          </w:p>
+        </w:tc>
+      </w:tr>
+      <w:tr>
+        <w:tc>
+          <w:tcPr>
+            <w:tcW w:w="2254" w:type="dxa"/>
+          </w:tcPr>
+          <w:p>
+            <w:pPr>
+              <w:rPr>
+                <w:lang w:val="en-US"/>
+              </w:rPr>
+            </w:pPr>
+            <w:r>
+              <w:rPr>
+                <w:lang w:val="en-US"/>
+              </w:rPr>
+              <w:t>Comments</w:t>
+            </w:r>
+          </w:p>
+        </w:tc>
+        <w:tc>
+          <w:tcPr>
+            <w:tcW w:w="2254" w:type="dxa"/>
+          </w:tcPr>
+          <w:p>
+            <w:pPr>
+              <w:rPr>
+                <w:lang w:val="en-US"/>
+              </w:rPr>
+            </w:pPr>
+          </w:p>
+        </w:tc>
+        <w:tc>
+          <w:tcPr>
+            <w:tcW w:w="2254" w:type="dxa"/>
+          </w:tcPr>
+          <w:p>
+            <w:pPr>
+              <w:rPr>
+                <w:lang w:val="en-US"/>
+              </w:rPr>
+            </w:pPr>
+          </w:p>
+        </w:tc>
+        <w:tc>
+          <w:tcPr>
+            <w:tcW w:w="2254" w:type="dxa"/>
+          </w:tcPr>
+          <w:p>
+            <w:pPr>
+              <w:rPr>
+                <w:lang w:val="en-US"/>
+              </w:rPr>
+            </w:pPr>
+          </w:p>
+        </w:tc>
+      </w:tr>
+      <w:tr>
+        <w:tc>
+          <w:tcPr>
+            <w:tcW w:w="2254" w:type="dxa"/>
+          </w:tcPr>
+          <w:p>
+            <w:pPr>
+              <w:rPr>
+                <w:lang w:val="en-US"/>
+              </w:rPr>
+            </w:pPr>
+            <w:r>
+              <w:rPr>
+                <w:lang w:val="en-US"/>
+              </w:rPr>
+              <w:t>Question ??</w:t>
             </w:r>
           </w:p>
         </w:tc>
@@ -1772,60 +2084,100 @@
           </w:p>
         </w:tc>
       </w:tr>
-      <w:tr>
-        <w:tc>
-          <w:tcPr>
-            <w:tcW w:w="2254" w:type="dxa"/>
-          </w:tcPr>
-          <w:p>
-            <w:pPr>
-              <w:rPr>
-                <w:lang w:val="en-US"/>
-              </w:rPr>
-            </w:pPr>
-          </w:p>
-        </w:tc>
-        <w:tc>
-          <w:tcPr>
-            <w:tcW w:w="2254" w:type="dxa"/>
-          </w:tcPr>
-          <w:p>
-            <w:pPr>
-              <w:rPr>
-                <w:lang w:val="en-US"/>
-              </w:rPr>
-            </w:pPr>
-          </w:p>
-        </w:tc>
-        <w:tc>
-          <w:tcPr>
-            <w:tcW w:w="2254" w:type="dxa"/>
-          </w:tcPr>
-          <w:p>
-            <w:pPr>
-              <w:rPr>
-                <w:lang w:val="en-US"/>
-              </w:rPr>
-            </w:pPr>
-          </w:p>
-        </w:tc>
-        <w:tc>
-          <w:tcPr>
-            <w:tcW w:w="2254" w:type="dxa"/>
-          </w:tcPr>
-          <w:p>
-            <w:pPr>
-              <w:rPr>
-                <w:lang w:val="en-US"/>
-              </w:rPr>
-            </w:pPr>
-          </w:p>
-        </w:tc>
-      </w:tr>
     </w:tbl>
     <w:p>
       <w:pPr>
-        <w:ind w:left="360"/>
+        <w:pStyle w:val="ListParagraph"/>
+        <w:numPr>
+          <w:ilvl w:val="0"/>
+          <w:numId w:val="9"/>
+        </w:numPr>
+        <w:rPr>
+          <w:lang w:val="en-US"/>
+        </w:rPr>
+      </w:pPr>
+      <w:r>
+        <w:rPr>
+          <w:lang w:val="en-US"/>
+        </w:rPr>
+        <w:t xml:space="preserve">SDGs mention them but don’t really get deep into them. How to make this useful. </w:t>
+      </w:r>
+    </w:p>
+    <w:p>
+      <w:pPr>
+        <w:pStyle w:val="ListParagraph"/>
+        <w:numPr>
+          <w:ilvl w:val="0"/>
+          <w:numId w:val="9"/>
+        </w:numPr>
+        <w:rPr>
+          <w:lang w:val="en-US"/>
+        </w:rPr>
+      </w:pPr>
+      <w:r>
+        <w:rPr>
+          <w:lang w:val="en-US"/>
+        </w:rPr>
+        <w:t>You need to request for approval before using or handing out information to people.</w:t>
+      </w:r>
+    </w:p>
+    <w:p>
+      <w:pPr>
+        <w:pStyle w:val="ListParagraph"/>
+        <w:numPr>
+          <w:ilvl w:val="0"/>
+          <w:numId w:val="9"/>
+        </w:numPr>
+        <w:rPr>
+          <w:lang w:val="en-US"/>
+        </w:rPr>
+      </w:pPr>
+      <w:r>
+        <w:rPr>
+          <w:lang w:val="en-US"/>
+        </w:rPr>
+        <w:t xml:space="preserve">Data collection, Swedish language, then from there we can have translation because Swedish is more professional and more spoken here. </w:t>
+      </w:r>
+    </w:p>
+    <w:p>
+      <w:pPr>
+        <w:pStyle w:val="ListParagraph"/>
+        <w:numPr>
+          <w:ilvl w:val="0"/>
+          <w:numId w:val="9"/>
+        </w:numPr>
+        <w:rPr>
+          <w:lang w:val="en-US"/>
+        </w:rPr>
+      </w:pPr>
+      <w:r>
+        <w:rPr>
+          <w:lang w:val="en-US"/>
+        </w:rPr>
+        <w:t xml:space="preserve">Desktop research: when you want to understand research based on </w:t>
+      </w:r>
+      <w:proofErr w:type="gramStart"/>
+      <w:r>
+        <w:rPr>
+          <w:lang w:val="en-US"/>
+        </w:rPr>
+        <w:t>the written</w:t>
+      </w:r>
+      <w:proofErr w:type="gramEnd"/>
+      <w:r>
+        <w:rPr>
+          <w:lang w:val="en-US"/>
+        </w:rPr>
+        <w:t xml:space="preserve"> research studies. </w:t>
+      </w:r>
+    </w:p>
+    <w:p>
+      <w:pPr>
+        <w:pStyle w:val="ListParagraph"/>
+        <w:numPr>
+          <w:ilvl w:val="0"/>
+          <w:numId w:val="9"/>
+        </w:numPr>
         <w:rPr>
           <w:lang w:val="en-US"/>
         </w:rPr>
@@ -1941,7 +2293,21 @@
       <w:rPr>
         <w:lang w:val="en-US"/>
       </w:rPr>
-      <w:t xml:space="preserve"> October, 2024</w:t>
+      <w:t xml:space="preserve"> </w:t>
+    </w:r>
+    <w:proofErr w:type="gramStart"/>
+    <w:r>
+      <w:rPr>
+        <w:lang w:val="en-US"/>
+      </w:rPr>
+      <w:t>October,</w:t>
+    </w:r>
+    <w:proofErr w:type="gramEnd"/>
+    <w:r>
+      <w:rPr>
+        <w:lang w:val="en-US"/>
+      </w:rPr>
+      <w:t xml:space="preserve"> 2024</w:t>
     </w:r>
   </w:p>
 </w:hdr>

</xml_diff>

<commit_message>
lastcommit done lt-review 241112
</commit_message>
<xml_diff>
--- a/A02-LITERATURE-REVIEW-DRAFT2-241007.docx
+++ b/A02-LITERATURE-REVIEW-DRAFT2-241007.docx
@@ -1261,11 +1261,13 @@
           <w:numId w:val="9"/>
         </w:numPr>
         <w:rPr>
-          <w:lang w:val="en-US"/>
-        </w:rPr>
-      </w:pPr>
-      <w:r>
-        <w:rPr>
+          <w:highlight w:val="yellow"/>
+          <w:lang w:val="en-US"/>
+        </w:rPr>
+      </w:pPr>
+      <w:r>
+        <w:rPr>
+          <w:highlight w:val="yellow"/>
           <w:lang w:val="en-US"/>
         </w:rPr>
         <w:lastRenderedPageBreak/>
@@ -1273,12 +1275,14 @@
       </w:r>
       <w:r>
         <w:rPr>
+          <w:highlight w:val="yellow"/>
           <w:lang w:val="en-US"/>
         </w:rPr>
         <w:t>specific</w:t>
       </w:r>
       <w:r>
         <w:rPr>
+          <w:highlight w:val="yellow"/>
           <w:lang w:val="en-US"/>
         </w:rPr>
         <w:t xml:space="preserve"> or they are universal. Can those solutions transferred be transferred to those places, if yes how, if not how, if they can be transferred how and if </w:t>
@@ -1286,6 +1290,7 @@
       <w:proofErr w:type="gramStart"/>
       <w:r>
         <w:rPr>
+          <w:highlight w:val="yellow"/>
           <w:lang w:val="en-US"/>
         </w:rPr>
         <w:t>not</w:t>
@@ -1293,24 +1298,28 @@
       <w:proofErr w:type="gramEnd"/>
       <w:r>
         <w:rPr>
+          <w:highlight w:val="yellow"/>
           <w:lang w:val="en-US"/>
         </w:rPr>
         <w:t xml:space="preserve"> why can they not be transferred the solutions that they offer for the US can they be </w:t>
       </w:r>
       <w:r>
         <w:rPr>
+          <w:highlight w:val="yellow"/>
           <w:lang w:val="en-US"/>
         </w:rPr>
         <w:t>transferred</w:t>
       </w:r>
       <w:r>
         <w:rPr>
+          <w:highlight w:val="yellow"/>
           <w:lang w:val="en-US"/>
         </w:rPr>
         <w:t xml:space="preserve"> to Swedish context, if yes how and if not how? </w:t>
       </w:r>
       <w:r>
         <w:rPr>
+          <w:highlight w:val="yellow"/>
           <w:lang w:val="en-US"/>
         </w:rPr>
         <w:br/>
@@ -1318,36 +1327,42 @@
       </w:r>
       <w:r>
         <w:rPr>
+          <w:highlight w:val="yellow"/>
           <w:lang w:val="en-US"/>
         </w:rPr>
         <w:t xml:space="preserve">. </w:t>
       </w:r>
       <w:r>
         <w:rPr>
+          <w:highlight w:val="yellow"/>
           <w:lang w:val="en-US"/>
         </w:rPr>
         <w:t>If No</w:t>
       </w:r>
       <w:r>
         <w:rPr>
+          <w:highlight w:val="yellow"/>
           <w:lang w:val="en-US"/>
         </w:rPr>
         <w:t>,</w:t>
       </w:r>
       <w:r>
         <w:rPr>
+          <w:highlight w:val="yellow"/>
           <w:lang w:val="en-US"/>
         </w:rPr>
         <w:t xml:space="preserve"> then </w:t>
       </w:r>
       <w:r>
         <w:rPr>
+          <w:highlight w:val="yellow"/>
           <w:lang w:val="en-US"/>
         </w:rPr>
         <w:t>why?</w:t>
       </w:r>
       <w:r>
         <w:rPr>
+          <w:highlight w:val="yellow"/>
           <w:lang w:val="en-US"/>
         </w:rPr>
         <w:t xml:space="preserve"> </w:t>
@@ -1361,11 +1376,13 @@
           <w:numId w:val="9"/>
         </w:numPr>
         <w:rPr>
-          <w:lang w:val="en-US"/>
-        </w:rPr>
-      </w:pPr>
-      <w:r>
-        <w:rPr>
+          <w:highlight w:val="yellow"/>
+          <w:lang w:val="en-US"/>
+        </w:rPr>
+      </w:pPr>
+      <w:r>
+        <w:rPr>
+          <w:highlight w:val="yellow"/>
           <w:lang w:val="en-US"/>
         </w:rPr>
         <w:t xml:space="preserve">Recommendations: how do you want to present your recommendations. Like </w:t>
@@ -1373,6 +1390,7 @@
       <w:proofErr w:type="gramStart"/>
       <w:r>
         <w:rPr>
+          <w:highlight w:val="yellow"/>
           <w:lang w:val="en-US"/>
         </w:rPr>
         <w:t>table</w:t>
@@ -1380,6 +1398,7 @@
       <w:proofErr w:type="gramEnd"/>
       <w:r>
         <w:rPr>
+          <w:highlight w:val="yellow"/>
           <w:lang w:val="en-US"/>
         </w:rPr>
         <w:t xml:space="preserve"> map. </w:t>
@@ -1441,35 +1460,41 @@
           <w:numId w:val="9"/>
         </w:numPr>
         <w:rPr>
-          <w:lang w:val="en-US"/>
-        </w:rPr>
-      </w:pPr>
-      <w:r>
-        <w:rPr>
+          <w:highlight w:val="yellow"/>
+          <w:lang w:val="en-US"/>
+        </w:rPr>
+      </w:pPr>
+      <w:r>
+        <w:rPr>
+          <w:highlight w:val="yellow"/>
           <w:lang w:val="en-US"/>
         </w:rPr>
         <w:t xml:space="preserve">You need to state for example you have 6 </w:t>
       </w:r>
       <w:r>
         <w:rPr>
+          <w:highlight w:val="yellow"/>
           <w:lang w:val="en-US"/>
         </w:rPr>
         <w:t>points,</w:t>
       </w:r>
       <w:r>
         <w:rPr>
+          <w:highlight w:val="yellow"/>
           <w:lang w:val="en-US"/>
         </w:rPr>
         <w:t xml:space="preserve"> and they are diverse. You can say that the first three are transferrable and how are they transferrable and the last three </w:t>
       </w:r>
       <w:r>
         <w:rPr>
+          <w:highlight w:val="yellow"/>
           <w:lang w:val="en-US"/>
         </w:rPr>
         <w:t>is</w:t>
       </w:r>
       <w:r>
         <w:rPr>
+          <w:highlight w:val="yellow"/>
           <w:lang w:val="en-US"/>
         </w:rPr>
         <w:t xml:space="preserve"> a No and why? </w:t>
@@ -2093,11 +2118,13 @@
           <w:numId w:val="9"/>
         </w:numPr>
         <w:rPr>
-          <w:lang w:val="en-US"/>
-        </w:rPr>
-      </w:pPr>
-      <w:r>
-        <w:rPr>
+          <w:highlight w:val="yellow"/>
+          <w:lang w:val="en-US"/>
+        </w:rPr>
+      </w:pPr>
+      <w:r>
+        <w:rPr>
+          <w:highlight w:val="yellow"/>
           <w:lang w:val="en-US"/>
         </w:rPr>
         <w:t xml:space="preserve">SDGs mention them but don’t really get deep into them. How to make this useful. </w:t>

</xml_diff>